<commit_message>
Java Key Words update
</commit_message>
<xml_diff>
--- a/Java Key Words.docx
+++ b/Java Key Words.docx
@@ -1,6 +1,6 @@
 
 <file path=word/document.xml><?xml version="1.0" encoding="utf-8"?>
-<w:document xmlns:wpc="http://schemas.microsoft.com/office/word/2010/wordprocessingCanvas" xmlns:mc="http://schemas.openxmlformats.org/markup-compatibility/2006" xmlns:o="urn:schemas-microsoft-com:office:office" xmlns:r="http://schemas.openxmlformats.org/officeDocument/2006/relationships" xmlns:m="http://schemas.openxmlformats.org/officeDocument/2006/math" xmlns:v="urn:schemas-microsoft-com:vml" xmlns:wp14="http://schemas.microsoft.com/office/word/2010/wordprocessingDrawing" xmlns:wp="http://schemas.openxmlformats.org/drawingml/2006/wordprocessingDrawing" xmlns:w10="urn:schemas-microsoft-com:office:word" xmlns:w="http://schemas.openxmlformats.org/wordprocessingml/2006/main" xmlns:w14="http://schemas.microsoft.com/office/word/2010/wordml" xmlns:w15="http://schemas.microsoft.com/office/word/2012/wordml" xmlns:wpg="http://schemas.microsoft.com/office/word/2010/wordprocessingGroup" xmlns:wpi="http://schemas.microsoft.com/office/word/2010/wordprocessingInk" xmlns:wne="http://schemas.microsoft.com/office/word/2006/wordml" xmlns:wps="http://schemas.microsoft.com/office/word/2010/wordprocessingShape" mc:Ignorable="w14 w15 wp14">
+<w:document xmlns:wpc="http://schemas.microsoft.com/office/word/2010/wordprocessingCanvas" xmlns:cx="http://schemas.microsoft.com/office/drawing/2014/chartex" xmlns:cx1="http://schemas.microsoft.com/office/drawing/2015/9/8/chartex" xmlns:cx2="http://schemas.microsoft.com/office/drawing/2015/10/21/chartex" xmlns:cx3="http://schemas.microsoft.com/office/drawing/2016/5/9/chartex" xmlns:cx4="http://schemas.microsoft.com/office/drawing/2016/5/10/chartex" xmlns:cx5="http://schemas.microsoft.com/office/drawing/2016/5/11/chartex" xmlns:mc="http://schemas.openxmlformats.org/markup-compatibility/2006" xmlns:o="urn:schemas-microsoft-com:office:office" xmlns:r="http://schemas.openxmlformats.org/officeDocument/2006/relationships" xmlns:m="http://schemas.openxmlformats.org/officeDocument/2006/math" xmlns:v="urn:schemas-microsoft-com:vml" xmlns:wp14="http://schemas.microsoft.com/office/word/2010/wordprocessingDrawing" xmlns:wp="http://schemas.openxmlformats.org/drawingml/2006/wordprocessingDrawing" xmlns:w10="urn:schemas-microsoft-com:office:word" xmlns:w="http://schemas.openxmlformats.org/wordprocessingml/2006/main" xmlns:w14="http://schemas.microsoft.com/office/word/2010/wordml" xmlns:w15="http://schemas.microsoft.com/office/word/2012/wordml" xmlns:w16se="http://schemas.microsoft.com/office/word/2015/wordml/symex" xmlns:wpg="http://schemas.microsoft.com/office/word/2010/wordprocessingGroup" xmlns:wpi="http://schemas.microsoft.com/office/word/2010/wordprocessingInk" xmlns:wne="http://schemas.microsoft.com/office/word/2006/wordml" xmlns:wps="http://schemas.microsoft.com/office/word/2010/wordprocessingShape" mc:Ignorable="w14 w15 w16se wp14">
   <w:body>
     <w:p>
       <w:r>
@@ -109,12 +109,7 @@
     </w:p>
     <w:p>
       <w:r>
-        <w:t>- definiować metody abstrakcyj</w:t>
-      </w:r>
-      <w:bookmarkStart w:id="0" w:name="_GoBack"/>
-      <w:bookmarkEnd w:id="0"/>
-      <w:r>
-        <w:t>ne, które klasa dziedzicząca będzie musiała zaimplementować,</w:t>
+        <w:t>- definiować metody abstrakcyjne, które klasa dziedzicząca będzie musiała zaimplementować,</w:t>
       </w:r>
     </w:p>
     <w:p>
@@ -134,7 +129,206 @@
         <w:t>Metoda: Metoda abstrakcyjna nie posiada implementacji i musi zostać zaimplementowana przez klasę dziedziczącą.</w:t>
       </w:r>
     </w:p>
-    <w:p/>
+    <w:p>
+      <w:pPr>
+        <w:rPr>
+          <w:b/>
+          <w:lang w:val="en-GB"/>
+        </w:rPr>
+      </w:pPr>
+      <w:r>
+        <w:rPr>
+          <w:b/>
+          <w:lang w:val="en-GB"/>
+        </w:rPr>
+        <w:t>synchronized</w:t>
+      </w:r>
+    </w:p>
+    <w:p>
+      <w:pPr>
+        <w:rPr>
+          <w:lang w:val="en-GB"/>
+        </w:rPr>
+      </w:pPr>
+      <w:r>
+        <w:rPr>
+          <w:lang w:val="en-GB"/>
+        </w:rPr>
+        <w:t xml:space="preserve">It is used to prevent concurrency. </w:t>
+      </w:r>
+      <w:r>
+        <w:rPr>
+          <w:lang w:val="en-GB"/>
+        </w:rPr>
+        <w:t>Synchronized keyword can be applied to static/non-static methods or a block of code. Only one thread at a time can access synchronized methods</w:t>
+      </w:r>
+    </w:p>
+    <w:p>
+      <w:pPr>
+        <w:rPr>
+          <w:b/>
+          <w:lang w:val="en-GB"/>
+        </w:rPr>
+      </w:pPr>
+      <w:r>
+        <w:rPr>
+          <w:b/>
+          <w:lang w:val="en-GB"/>
+        </w:rPr>
+        <w:t>volatile</w:t>
+      </w:r>
+    </w:p>
+    <w:p>
+      <w:pPr>
+        <w:rPr>
+          <w:lang w:val="en-GB"/>
+        </w:rPr>
+      </w:pPr>
+      <w:r>
+        <w:rPr>
+          <w:lang w:val="en-GB"/>
+        </w:rPr>
+        <w:t xml:space="preserve">It is used to mark a Java variable as “being stored in main memory”. </w:t>
+      </w:r>
+      <w:proofErr w:type="gramStart"/>
+      <w:r>
+        <w:rPr>
+          <w:lang w:val="en-GB"/>
+        </w:rPr>
+        <w:t>So</w:t>
+      </w:r>
+      <w:proofErr w:type="gramEnd"/>
+      <w:r>
+        <w:rPr>
+          <w:lang w:val="en-GB"/>
+        </w:rPr>
+        <w:t xml:space="preserve"> declaring a variable as </w:t>
+      </w:r>
+      <w:r>
+        <w:rPr>
+          <w:i/>
+          <w:lang w:val="en-GB"/>
+        </w:rPr>
+        <w:t>volatile</w:t>
+      </w:r>
+      <w:r>
+        <w:rPr>
+          <w:lang w:val="en-GB"/>
+        </w:rPr>
+        <w:t xml:space="preserve"> thus guarantees the visibility for other threads of writes to that variable.</w:t>
+      </w:r>
+    </w:p>
+    <w:p>
+      <w:pPr>
+        <w:rPr>
+          <w:lang w:val="en-GB"/>
+        </w:rPr>
+      </w:pPr>
+      <w:r>
+        <w:rPr>
+          <w:lang w:val="en-GB"/>
+        </w:rPr>
+        <w:t xml:space="preserve">JVM </w:t>
+      </w:r>
+      <w:proofErr w:type="spellStart"/>
+      <w:r>
+        <w:rPr>
+          <w:lang w:val="en-GB"/>
+        </w:rPr>
+        <w:t>can not</w:t>
+      </w:r>
+      <w:proofErr w:type="spellEnd"/>
+      <w:r>
+        <w:rPr>
+          <w:lang w:val="en-GB"/>
+        </w:rPr>
+        <w:t xml:space="preserve"> reorder read and write operations of volatile variable.</w:t>
+      </w:r>
+    </w:p>
+    <w:p>
+      <w:pPr>
+        <w:rPr>
+          <w:b/>
+          <w:lang w:val="en-GB"/>
+        </w:rPr>
+      </w:pPr>
+      <w:r>
+        <w:rPr>
+          <w:b/>
+          <w:lang w:val="en-GB"/>
+        </w:rPr>
+        <w:t>transient</w:t>
+      </w:r>
+    </w:p>
+    <w:p>
+      <w:pPr>
+        <w:rPr>
+          <w:lang w:val="en-GB"/>
+        </w:rPr>
+      </w:pPr>
+      <w:r>
+        <w:rPr>
+          <w:lang w:val="en-GB"/>
+        </w:rPr>
+        <w:t>Not required to be serialized.</w:t>
+      </w:r>
+    </w:p>
+    <w:p>
+      <w:pPr>
+        <w:rPr>
+          <w:b/>
+          <w:lang w:val="en-GB"/>
+        </w:rPr>
+      </w:pPr>
+      <w:r>
+        <w:rPr>
+          <w:b/>
+          <w:lang w:val="en-GB"/>
+        </w:rPr>
+        <w:t xml:space="preserve">static </w:t>
+      </w:r>
+    </w:p>
+    <w:p>
+      <w:pPr>
+        <w:rPr>
+          <w:lang w:val="en-GB"/>
+        </w:rPr>
+      </w:pPr>
+      <w:r>
+        <w:rPr>
+          <w:lang w:val="en-GB"/>
+        </w:rPr>
+        <w:t>Everything defined as static is related to class and not to object.</w:t>
+      </w:r>
+    </w:p>
+    <w:p>
+      <w:pPr>
+        <w:rPr>
+          <w:lang w:val="en-GB"/>
+        </w:rPr>
+      </w:pPr>
+      <w:r>
+        <w:rPr>
+          <w:lang w:val="en-GB"/>
+        </w:rPr>
+        <w:t>A static method can be accessed without creating the objects. It can only access static variables.</w:t>
+      </w:r>
+    </w:p>
+    <w:p>
+      <w:pPr>
+        <w:rPr>
+          <w:lang w:val="en-GB"/>
+        </w:rPr>
+      </w:pPr>
+      <w:r>
+        <w:rPr>
+          <w:lang w:val="en-GB"/>
+        </w:rPr>
+        <w:t>A class cannot be declared static except inner class. But a class can be said to be static if all the variables and methods of the class are static, and the constructor is private.</w:t>
+      </w:r>
+      <w:bookmarkStart w:id="0" w:name="_GoBack"/>
+      <w:bookmarkEnd w:id="0"/>
+    </w:p>
     <w:sectPr>
       <w:pgSz w:w="11906" w:h="16838"/>
       <w:pgMar w:top="1417" w:right="1417" w:bottom="1417" w:left="1417" w:header="708" w:footer="708" w:gutter="0"/>
@@ -146,7 +340,7 @@
 </file>
 
 <file path=word/numbering.xml><?xml version="1.0" encoding="utf-8"?>
-<w:numbering xmlns:wpc="http://schemas.microsoft.com/office/word/2010/wordprocessingCanvas" xmlns:mc="http://schemas.openxmlformats.org/markup-compatibility/2006" xmlns:o="urn:schemas-microsoft-com:office:office" xmlns:r="http://schemas.openxmlformats.org/officeDocument/2006/relationships" xmlns:m="http://schemas.openxmlformats.org/officeDocument/2006/math" xmlns:v="urn:schemas-microsoft-com:vml" xmlns:wp14="http://schemas.microsoft.com/office/word/2010/wordprocessingDrawing" xmlns:wp="http://schemas.openxmlformats.org/drawingml/2006/wordprocessingDrawing" xmlns:w10="urn:schemas-microsoft-com:office:word" xmlns:w="http://schemas.openxmlformats.org/wordprocessingml/2006/main" xmlns:w14="http://schemas.microsoft.com/office/word/2010/wordml" xmlns:w15="http://schemas.microsoft.com/office/word/2012/wordml" xmlns:wpg="http://schemas.microsoft.com/office/word/2010/wordprocessingGroup" xmlns:wpi="http://schemas.microsoft.com/office/word/2010/wordprocessingInk" xmlns:wne="http://schemas.microsoft.com/office/word/2006/wordml" xmlns:wps="http://schemas.microsoft.com/office/word/2010/wordprocessingShape" mc:Ignorable="w14 w15 wp14">
+<w:numbering xmlns:wpc="http://schemas.microsoft.com/office/word/2010/wordprocessingCanvas" xmlns:cx="http://schemas.microsoft.com/office/drawing/2014/chartex" xmlns:cx1="http://schemas.microsoft.com/office/drawing/2015/9/8/chartex" xmlns:cx2="http://schemas.microsoft.com/office/drawing/2015/10/21/chartex" xmlns:cx3="http://schemas.microsoft.com/office/drawing/2016/5/9/chartex" xmlns:cx4="http://schemas.microsoft.com/office/drawing/2016/5/10/chartex" xmlns:cx5="http://schemas.microsoft.com/office/drawing/2016/5/11/chartex" xmlns:mc="http://schemas.openxmlformats.org/markup-compatibility/2006" xmlns:o="urn:schemas-microsoft-com:office:office" xmlns:r="http://schemas.openxmlformats.org/officeDocument/2006/relationships" xmlns:m="http://schemas.openxmlformats.org/officeDocument/2006/math" xmlns:v="urn:schemas-microsoft-com:vml" xmlns:wp14="http://schemas.microsoft.com/office/word/2010/wordprocessingDrawing" xmlns:wp="http://schemas.openxmlformats.org/drawingml/2006/wordprocessingDrawing" xmlns:w10="urn:schemas-microsoft-com:office:word" xmlns:w="http://schemas.openxmlformats.org/wordprocessingml/2006/main" xmlns:w14="http://schemas.microsoft.com/office/word/2010/wordml" xmlns:w15="http://schemas.microsoft.com/office/word/2012/wordml" xmlns:w16se="http://schemas.microsoft.com/office/word/2015/wordml/symex" xmlns:wpg="http://schemas.microsoft.com/office/word/2010/wordprocessingGroup" xmlns:wpi="http://schemas.microsoft.com/office/word/2010/wordprocessingInk" xmlns:wne="http://schemas.microsoft.com/office/word/2006/wordml" xmlns:wps="http://schemas.microsoft.com/office/word/2010/wordprocessingShape" mc:Ignorable="w14 w15 w16se wp14">
   <w:abstractNum w:abstractNumId="0" w15:restartNumberingAfterBreak="0">
     <w:nsid w:val="247B3697"/>
     <w:multiLevelType w:val="hybridMultilevel"/>
@@ -383,7 +577,7 @@
 </file>
 
 <file path=word/styles.xml><?xml version="1.0" encoding="utf-8"?>
-<w:styles xmlns:mc="http://schemas.openxmlformats.org/markup-compatibility/2006" xmlns:r="http://schemas.openxmlformats.org/officeDocument/2006/relationships" xmlns:w="http://schemas.openxmlformats.org/wordprocessingml/2006/main" xmlns:w14="http://schemas.microsoft.com/office/word/2010/wordml" xmlns:w15="http://schemas.microsoft.com/office/word/2012/wordml" mc:Ignorable="w14 w15">
+<w:styles xmlns:mc="http://schemas.openxmlformats.org/markup-compatibility/2006" xmlns:r="http://schemas.openxmlformats.org/officeDocument/2006/relationships" xmlns:w="http://schemas.openxmlformats.org/wordprocessingml/2006/main" xmlns:w14="http://schemas.microsoft.com/office/word/2010/wordml" xmlns:w15="http://schemas.microsoft.com/office/word/2012/wordml" xmlns:w16se="http://schemas.microsoft.com/office/word/2015/wordml/symex" mc:Ignorable="w14 w15 w16se">
   <w:docDefaults>
     <w:rPrDefault>
       <w:rPr>
@@ -399,7 +593,7 @@
       </w:pPr>
     </w:pPrDefault>
   </w:docDefaults>
-  <w:latentStyles w:defLockedState="0" w:defUIPriority="99" w:defSemiHidden="0" w:defUnhideWhenUsed="0" w:defQFormat="0" w:count="371">
+  <w:latentStyles w:defLockedState="0" w:defUIPriority="99" w:defSemiHidden="0" w:defUnhideWhenUsed="0" w:defQFormat="0" w:count="374">
     <w:lsdException w:name="Normal" w:uiPriority="0" w:qFormat="1"/>
     <w:lsdException w:name="heading 1" w:uiPriority="9" w:qFormat="1"/>
     <w:lsdException w:name="heading 2" w:semiHidden="1" w:uiPriority="9" w:unhideWhenUsed="1" w:qFormat="1"/>
@@ -505,7 +699,6 @@
     <w:lsdException w:name="HTML Sample" w:semiHidden="1" w:unhideWhenUsed="1"/>
     <w:lsdException w:name="HTML Typewriter" w:semiHidden="1" w:unhideWhenUsed="1"/>
     <w:lsdException w:name="HTML Variable" w:semiHidden="1" w:unhideWhenUsed="1"/>
-    <w:lsdException w:name="Normal Table" w:semiHidden="1" w:unhideWhenUsed="1"/>
     <w:lsdException w:name="annotation subject" w:semiHidden="1" w:unhideWhenUsed="1"/>
     <w:lsdException w:name="No List" w:semiHidden="1" w:unhideWhenUsed="1"/>
     <w:lsdException w:name="Outline List 1" w:semiHidden="1" w:unhideWhenUsed="1"/>
@@ -550,7 +743,6 @@
     <w:lsdException w:name="Table Professional" w:semiHidden="1" w:unhideWhenUsed="1"/>
     <w:lsdException w:name="Table Subtle 1" w:semiHidden="1" w:unhideWhenUsed="1"/>
     <w:lsdException w:name="Table Subtle 2" w:semiHidden="1" w:unhideWhenUsed="1"/>
-    <w:lsdException w:name="Table Web 1" w:semiHidden="1" w:unhideWhenUsed="1"/>
     <w:lsdException w:name="Table Web 2" w:semiHidden="1" w:unhideWhenUsed="1"/>
     <w:lsdException w:name="Table Web 3" w:semiHidden="1" w:unhideWhenUsed="1"/>
     <w:lsdException w:name="Balloon Text" w:semiHidden="1" w:unhideWhenUsed="1"/>
@@ -771,6 +963,9 @@
     <w:lsdException w:name="List Table 5 Dark Accent 6" w:uiPriority="50"/>
     <w:lsdException w:name="List Table 6 Colorful Accent 6" w:uiPriority="51"/>
     <w:lsdException w:name="List Table 7 Colorful Accent 6" w:uiPriority="52"/>
+    <w:lsdException w:name="Mention" w:semiHidden="1" w:unhideWhenUsed="1"/>
+    <w:lsdException w:name="Smart Hyperlink" w:semiHidden="1" w:unhideWhenUsed="1"/>
+    <w:lsdException w:name="Hashtag" w:semiHidden="1" w:unhideWhenUsed="1"/>
   </w:latentStyles>
   <w:style w:type="paragraph" w:default="1" w:styleId="Normal">
     <w:name w:val="Normal"/>

</xml_diff>

<commit_message>
Java Key Words - just title centered
</commit_message>
<xml_diff>
--- a/Java Key Words.docx
+++ b/Java Key Words.docx
@@ -3,9 +3,20 @@
 <w:document xmlns:wpc="http://schemas.microsoft.com/office/word/2010/wordprocessingCanvas" xmlns:cx="http://schemas.microsoft.com/office/drawing/2014/chartex" xmlns:cx1="http://schemas.microsoft.com/office/drawing/2015/9/8/chartex" xmlns:cx2="http://schemas.microsoft.com/office/drawing/2015/10/21/chartex" xmlns:cx3="http://schemas.microsoft.com/office/drawing/2016/5/9/chartex" xmlns:cx4="http://schemas.microsoft.com/office/drawing/2016/5/10/chartex" xmlns:cx5="http://schemas.microsoft.com/office/drawing/2016/5/11/chartex" xmlns:mc="http://schemas.openxmlformats.org/markup-compatibility/2006" xmlns:o="urn:schemas-microsoft-com:office:office" xmlns:r="http://schemas.openxmlformats.org/officeDocument/2006/relationships" xmlns:m="http://schemas.openxmlformats.org/officeDocument/2006/math" xmlns:v="urn:schemas-microsoft-com:vml" xmlns:wp14="http://schemas.microsoft.com/office/word/2010/wordprocessingDrawing" xmlns:wp="http://schemas.openxmlformats.org/drawingml/2006/wordprocessingDrawing" xmlns:w10="urn:schemas-microsoft-com:office:word" xmlns:w="http://schemas.openxmlformats.org/wordprocessingml/2006/main" xmlns:w14="http://schemas.microsoft.com/office/word/2010/wordml" xmlns:w15="http://schemas.microsoft.com/office/word/2012/wordml" xmlns:w16se="http://schemas.microsoft.com/office/word/2015/wordml/symex" xmlns:wpg="http://schemas.microsoft.com/office/word/2010/wordprocessingGroup" xmlns:wpi="http://schemas.microsoft.com/office/word/2010/wordprocessingInk" xmlns:wne="http://schemas.microsoft.com/office/word/2006/wordml" xmlns:wps="http://schemas.microsoft.com/office/word/2010/wordprocessingShape" mc:Ignorable="w14 w15 w16se wp14">
   <w:body>
     <w:p>
-      <w:r>
+      <w:pPr>
+        <w:jc w:val="center"/>
+        <w:rPr>
+          <w:b/>
+        </w:rPr>
+      </w:pPr>
+      <w:r>
+        <w:rPr>
+          <w:b/>
+        </w:rPr>
         <w:t>Java Key Words</w:t>
       </w:r>
+      <w:bookmarkStart w:id="0" w:name="_GoBack"/>
+      <w:bookmarkEnd w:id="0"/>
     </w:p>
     <w:p>
       <w:r>
@@ -326,8 +337,6 @@
         </w:rPr>
         <w:t>A class cannot be declared static except inner class. But a class can be said to be static if all the variables and methods of the class are static, and the constructor is private.</w:t>
       </w:r>
-      <w:bookmarkStart w:id="0" w:name="_GoBack"/>
-      <w:bookmarkEnd w:id="0"/>
     </w:p>
     <w:sectPr>
       <w:pgSz w:w="11906" w:h="16838"/>
@@ -699,6 +708,7 @@
     <w:lsdException w:name="HTML Sample" w:semiHidden="1" w:unhideWhenUsed="1"/>
     <w:lsdException w:name="HTML Typewriter" w:semiHidden="1" w:unhideWhenUsed="1"/>
     <w:lsdException w:name="HTML Variable" w:semiHidden="1" w:unhideWhenUsed="1"/>
+    <w:lsdException w:name="Normal Table" w:semiHidden="1" w:unhideWhenUsed="1"/>
     <w:lsdException w:name="annotation subject" w:semiHidden="1" w:unhideWhenUsed="1"/>
     <w:lsdException w:name="No List" w:semiHidden="1" w:unhideWhenUsed="1"/>
     <w:lsdException w:name="Outline List 1" w:semiHidden="1" w:unhideWhenUsed="1"/>
@@ -743,6 +753,7 @@
     <w:lsdException w:name="Table Professional" w:semiHidden="1" w:unhideWhenUsed="1"/>
     <w:lsdException w:name="Table Subtle 1" w:semiHidden="1" w:unhideWhenUsed="1"/>
     <w:lsdException w:name="Table Subtle 2" w:semiHidden="1" w:unhideWhenUsed="1"/>
+    <w:lsdException w:name="Table Web 1" w:semiHidden="1" w:unhideWhenUsed="1"/>
     <w:lsdException w:name="Table Web 2" w:semiHidden="1" w:unhideWhenUsed="1"/>
     <w:lsdException w:name="Table Web 3" w:semiHidden="1" w:unhideWhenUsed="1"/>
     <w:lsdException w:name="Balloon Text" w:semiHidden="1" w:unhideWhenUsed="1"/>

</xml_diff>